<commit_message>
migrations + doc entrega + postman collections
</commit_message>
<xml_diff>
--- a/docs/Tech_Challenge_-_SOAT_-_FASE_1_-_G12.docx
+++ b/docs/Tech_Challenge_-_SOAT_-_FASE_1_-_G12.docx
@@ -279,23 +279,6 @@
           <w:szCs w:val="24"/>
           <w:shd w:fill="auto" w:val="clear"/>
           <w:vertAlign w:val="baseline"/>
-        </w:rPr>
-      </w:pPr>
-      <w:r>
-        <w:rPr>
-          <w:rtl w:val="0"/>
-        </w:rPr>
-      </w:r>
-    </w:p>
-    <w:p>
-      <w:pPr>
-        <w:spacing w:after="160" w:before="0" w:line="259" w:lineRule="auto"/>
-        <w:ind w:left="0" w:right="0" w:firstLine="0"/>
-        <w:jc w:val="left"/>
-        <w:rPr>
-          <w:rFonts w:ascii="Arial" w:cs="Arial" w:eastAsia="Arial" w:hAnsi="Arial"/>
-          <w:sz w:val="24"/>
-          <w:szCs w:val="24"/>
         </w:rPr>
       </w:pPr>
       <w:r>
@@ -446,8 +429,6 @@
             <w:sz w:val="24"/>
             <w:szCs w:val="24"/>
             <w:u w:val="single"/>
-            <w:shd w:fill="auto" w:val="clear"/>
-            <w:vertAlign w:val="baseline"/>
             <w:rtl w:val="0"/>
           </w:rPr>
           <w:t xml:space="preserve">https://github.com/g12-4soat/tech-lanches/wiki</w:t>
@@ -497,7 +478,18 @@
           <w:vertAlign w:val="baseline"/>
           <w:rtl w:val="0"/>
         </w:rPr>
-        <w:t xml:space="preserve">: </w:t>
+        <w:t xml:space="preserve">:</w:t>
+      </w:r>
+      <w:r>
+        <w:rPr>
+          <w:rFonts w:ascii="Arial" w:cs="Arial" w:eastAsia="Arial" w:hAnsi="Arial"/>
+          <w:color w:val="0000ff"/>
+          <w:sz w:val="24"/>
+          <w:szCs w:val="24"/>
+          <w:u w:val="single"/>
+          <w:rtl w:val="0"/>
+        </w:rPr>
+        <w:t xml:space="preserve"> </w:t>
       </w:r>
       <w:hyperlink r:id="rId8">
         <w:r>
@@ -507,8 +499,6 @@
             <w:sz w:val="24"/>
             <w:szCs w:val="24"/>
             <w:u w:val="single"/>
-            <w:shd w:fill="auto" w:val="clear"/>
-            <w:vertAlign w:val="baseline"/>
             <w:rtl w:val="0"/>
           </w:rPr>
           <w:t xml:space="preserve">https://miro.com/app/board/uXjVModCVvo=/?share_link_id=379818088124</w:t>
@@ -527,11 +517,10 @@
         <w:jc w:val="left"/>
         <w:rPr>
           <w:rFonts w:ascii="Arial" w:cs="Arial" w:eastAsia="Arial" w:hAnsi="Arial"/>
-          <w:color w:val="000000"/>
-          <w:sz w:val="24"/>
-          <w:szCs w:val="24"/>
-          <w:shd w:fill="auto" w:val="clear"/>
-          <w:vertAlign w:val="baseline"/>
+          <w:color w:val="0000ff"/>
+          <w:sz w:val="24"/>
+          <w:szCs w:val="24"/>
+          <w:u w:val="single"/>
         </w:rPr>
       </w:pPr>
       <w:r>
@@ -557,7 +546,18 @@
           <w:vertAlign w:val="baseline"/>
           <w:rtl w:val="0"/>
         </w:rPr>
-        <w:t xml:space="preserve">: </w:t>
+        <w:t xml:space="preserve">:</w:t>
+      </w:r>
+      <w:r>
+        <w:rPr>
+          <w:rFonts w:ascii="Arial" w:cs="Arial" w:eastAsia="Arial" w:hAnsi="Arial"/>
+          <w:color w:val="0000ff"/>
+          <w:sz w:val="24"/>
+          <w:szCs w:val="24"/>
+          <w:u w:val="single"/>
+          <w:rtl w:val="0"/>
+        </w:rPr>
+        <w:t xml:space="preserve"> </w:t>
       </w:r>
       <w:hyperlink r:id="rId9">
         <w:r>
@@ -585,11 +585,10 @@
         <w:jc w:val="left"/>
         <w:rPr>
           <w:rFonts w:ascii="Arial" w:cs="Arial" w:eastAsia="Arial" w:hAnsi="Arial"/>
-          <w:color w:val="000000"/>
-          <w:sz w:val="24"/>
-          <w:szCs w:val="24"/>
-          <w:shd w:fill="auto" w:val="clear"/>
-          <w:vertAlign w:val="baseline"/>
+          <w:color w:val="0000ff"/>
+          <w:sz w:val="24"/>
+          <w:szCs w:val="24"/>
+          <w:u w:val="single"/>
         </w:rPr>
       </w:pPr>
       <w:r>
@@ -615,7 +614,18 @@
           <w:vertAlign w:val="baseline"/>
           <w:rtl w:val="0"/>
         </w:rPr>
-        <w:t xml:space="preserve">: </w:t>
+        <w:t xml:space="preserve">:</w:t>
+      </w:r>
+      <w:r>
+        <w:rPr>
+          <w:rFonts w:ascii="Arial" w:cs="Arial" w:eastAsia="Arial" w:hAnsi="Arial"/>
+          <w:color w:val="0000ff"/>
+          <w:sz w:val="24"/>
+          <w:szCs w:val="24"/>
+          <w:u w:val="single"/>
+          <w:rtl w:val="0"/>
+        </w:rPr>
+        <w:t xml:space="preserve"> </w:t>
       </w:r>
       <w:hyperlink r:id="rId10">
         <w:r>
@@ -625,8 +635,6 @@
             <w:sz w:val="24"/>
             <w:szCs w:val="24"/>
             <w:u w:val="single"/>
-            <w:shd w:fill="auto" w:val="clear"/>
-            <w:vertAlign w:val="baseline"/>
             <w:rtl w:val="0"/>
           </w:rPr>
           <w:t xml:space="preserve">http://localhost:5050/swagger/v1/swagger.json</w:t>
@@ -645,11 +653,78 @@
         <w:jc w:val="left"/>
         <w:rPr>
           <w:rFonts w:ascii="Arial" w:cs="Arial" w:eastAsia="Arial" w:hAnsi="Arial"/>
-          <w:color w:val="000000"/>
-          <w:sz w:val="24"/>
-          <w:szCs w:val="24"/>
-          <w:shd w:fill="auto" w:val="clear"/>
-          <w:vertAlign w:val="baseline"/>
+          <w:color w:val="0000ff"/>
+          <w:sz w:val="24"/>
+          <w:szCs w:val="24"/>
+          <w:u w:val="single"/>
+        </w:rPr>
+      </w:pPr>
+      <w:r>
+        <w:rPr>
+          <w:rFonts w:ascii="Arial" w:cs="Arial" w:eastAsia="Arial" w:hAnsi="Arial"/>
+          <w:b w:val="1"/>
+          <w:sz w:val="24"/>
+          <w:szCs w:val="24"/>
+          <w:rtl w:val="0"/>
+        </w:rPr>
+        <w:t xml:space="preserve">Redoc</w:t>
+      </w:r>
+      <w:r>
+        <w:rPr>
+          <w:rFonts w:ascii="Arial" w:cs="Arial" w:eastAsia="Arial" w:hAnsi="Arial"/>
+          <w:sz w:val="24"/>
+          <w:szCs w:val="24"/>
+          <w:rtl w:val="0"/>
+        </w:rPr>
+        <w:t xml:space="preserve">:</w:t>
+      </w:r>
+      <w:r>
+        <w:rPr>
+          <w:rFonts w:ascii="Arial" w:cs="Arial" w:eastAsia="Arial" w:hAnsi="Arial"/>
+          <w:color w:val="0000ff"/>
+          <w:sz w:val="24"/>
+          <w:szCs w:val="24"/>
+          <w:u w:val="single"/>
+          <w:rtl w:val="0"/>
+        </w:rPr>
+        <w:t xml:space="preserve"> </w:t>
+      </w:r>
+      <w:hyperlink r:id="rId11">
+        <w:r>
+          <w:rPr>
+            <w:rFonts w:ascii="Arial" w:cs="Arial" w:eastAsia="Arial" w:hAnsi="Arial"/>
+            <w:color w:val="0000ff"/>
+            <w:sz w:val="24"/>
+            <w:szCs w:val="24"/>
+            <w:u w:val="single"/>
+            <w:rtl w:val="0"/>
+          </w:rPr>
+          <w:t xml:space="preserve">http://localhost:5050/</w:t>
+        </w:r>
+      </w:hyperlink>
+      <w:r>
+        <w:rPr>
+          <w:rFonts w:ascii="Arial" w:cs="Arial" w:eastAsia="Arial" w:hAnsi="Arial"/>
+          <w:color w:val="0000ff"/>
+          <w:sz w:val="24"/>
+          <w:szCs w:val="24"/>
+          <w:u w:val="single"/>
+          <w:rtl w:val="0"/>
+        </w:rPr>
+        <w:t xml:space="preserve">api-docs/index.html</w:t>
+      </w:r>
+    </w:p>
+    <w:p>
+      <w:pPr>
+        <w:spacing w:after="160" w:before="0" w:line="259" w:lineRule="auto"/>
+        <w:ind w:left="0" w:right="0" w:firstLine="0"/>
+        <w:jc w:val="left"/>
+        <w:rPr>
+          <w:rFonts w:ascii="Arial" w:cs="Arial" w:eastAsia="Arial" w:hAnsi="Arial"/>
+          <w:color w:val="0000ff"/>
+          <w:sz w:val="24"/>
+          <w:szCs w:val="24"/>
+          <w:u w:val="single"/>
         </w:rPr>
       </w:pPr>
       <w:r>
@@ -677,7 +752,7 @@
         </w:rPr>
         <w:t xml:space="preserve">: </w:t>
       </w:r>
-      <w:hyperlink r:id="rId11">
+      <w:hyperlink r:id="rId12">
         <w:r>
           <w:rPr>
             <w:rFonts w:ascii="Arial" w:cs="Arial" w:eastAsia="Arial" w:hAnsi="Arial"/>
@@ -703,9 +778,10 @@
         <w:jc w:val="left"/>
         <w:rPr>
           <w:rFonts w:ascii="Arial" w:cs="Arial" w:eastAsia="Arial" w:hAnsi="Arial"/>
-          <w:color w:val="000000"/>
-          <w:sz w:val="24"/>
-          <w:szCs w:val="24"/>
+          <w:color w:val="0000ff"/>
+          <w:sz w:val="24"/>
+          <w:szCs w:val="24"/>
+          <w:u w:val="single"/>
         </w:rPr>
       </w:pPr>
       <w:r>
@@ -733,7 +809,7 @@
         </w:rPr>
         <w:t xml:space="preserve">: </w:t>
       </w:r>
-      <w:hyperlink r:id="rId12">
+      <w:hyperlink r:id="rId13">
         <w:r>
           <w:rPr>
             <w:rFonts w:ascii="Arial" w:cs="Arial" w:eastAsia="Arial" w:hAnsi="Arial"/>
@@ -741,8 +817,6 @@
             <w:sz w:val="24"/>
             <w:szCs w:val="24"/>
             <w:u w:val="single"/>
-            <w:shd w:fill="auto" w:val="clear"/>
-            <w:vertAlign w:val="baseline"/>
             <w:rtl w:val="0"/>
           </w:rPr>
           <w:t xml:space="preserve">https://github.com/g12-4soat/tech-lanches/blob/main/docs/TechLanches-Local.postman_environment.json</w:t>
@@ -2537,16 +2611,16 @@
           <wp:inline distB="0" distT="0" distL="114300" distR="114300">
             <wp:extent cx="4572000" cy="1905000"/>
             <wp:effectExtent b="0" l="0" r="0" t="0"/>
-            <wp:docPr id="1" name="image2.jpg"/>
+            <wp:docPr id="1" name="image1.jpg"/>
             <a:graphic>
               <a:graphicData uri="http://schemas.openxmlformats.org/drawingml/2006/picture">
                 <pic:pic>
                   <pic:nvPicPr>
-                    <pic:cNvPr id="0" name="image2.jpg"/>
+                    <pic:cNvPr id="0" name="image1.jpg"/>
                     <pic:cNvPicPr preferRelativeResize="0"/>
                   </pic:nvPicPr>
                   <pic:blipFill>
-                    <a:blip r:embed="rId13"/>
+                    <a:blip r:embed="rId14"/>
                     <a:srcRect b="0" l="0" r="0" t="0"/>
                     <a:stretch>
                       <a:fillRect/>
@@ -3724,7 +3798,7 @@
         </w:rPr>
         <w:t xml:space="preserve">: </w:t>
       </w:r>
-      <w:hyperlink r:id="rId14">
+      <w:hyperlink r:id="rId15">
         <w:r>
           <w:rPr>
             <w:rFonts w:ascii="Arial" w:cs="Arial" w:eastAsia="Arial" w:hAnsi="Arial"/>
@@ -4799,16 +4873,16 @@
           <wp:inline distB="0" distT="0" distL="114300" distR="114300">
             <wp:extent cx="4572000" cy="2276475"/>
             <wp:effectExtent b="0" l="0" r="0" t="0"/>
-            <wp:docPr id="3" name="image5.png"/>
+            <wp:docPr id="3" name="image4.png"/>
             <a:graphic>
               <a:graphicData uri="http://schemas.openxmlformats.org/drawingml/2006/picture">
                 <pic:pic>
                   <pic:nvPicPr>
-                    <pic:cNvPr id="0" name="image5.png"/>
+                    <pic:cNvPr id="0" name="image4.png"/>
                     <pic:cNvPicPr preferRelativeResize="0"/>
                   </pic:nvPicPr>
                   <pic:blipFill>
-                    <a:blip r:embed="rId15"/>
+                    <a:blip r:embed="rId16"/>
                     <a:srcRect b="0" l="0" r="0" t="0"/>
                     <a:stretch>
                       <a:fillRect/>
@@ -4906,16 +4980,16 @@
           <wp:inline distB="0" distT="0" distL="114300" distR="114300">
             <wp:extent cx="4572000" cy="2676525"/>
             <wp:effectExtent b="0" l="0" r="0" t="0"/>
-            <wp:docPr id="2" name="image9.png"/>
+            <wp:docPr id="2" name="image6.png"/>
             <a:graphic>
               <a:graphicData uri="http://schemas.openxmlformats.org/drawingml/2006/picture">
                 <pic:pic>
                   <pic:nvPicPr>
-                    <pic:cNvPr id="0" name="image9.png"/>
+                    <pic:cNvPr id="0" name="image6.png"/>
                     <pic:cNvPicPr preferRelativeResize="0"/>
                   </pic:nvPicPr>
                   <pic:blipFill>
-                    <a:blip r:embed="rId16"/>
+                    <a:blip r:embed="rId17"/>
                     <a:srcRect b="0" l="0" r="0" t="0"/>
                     <a:stretch>
                       <a:fillRect/>
@@ -5102,16 +5176,16 @@
           <wp:inline distB="0" distT="0" distL="114300" distR="114300">
             <wp:extent cx="4572000" cy="3657600"/>
             <wp:effectExtent b="0" l="0" r="0" t="0"/>
-            <wp:docPr id="5" name="image4.png"/>
+            <wp:docPr id="5" name="image10.png"/>
             <a:graphic>
               <a:graphicData uri="http://schemas.openxmlformats.org/drawingml/2006/picture">
                 <pic:pic>
                   <pic:nvPicPr>
-                    <pic:cNvPr id="0" name="image4.png"/>
+                    <pic:cNvPr id="0" name="image10.png"/>
                     <pic:cNvPicPr preferRelativeResize="0"/>
                   </pic:nvPicPr>
                   <pic:blipFill>
-                    <a:blip r:embed="rId17"/>
+                    <a:blip r:embed="rId18"/>
                     <a:srcRect b="0" l="0" r="0" t="0"/>
                     <a:stretch>
                       <a:fillRect/>
@@ -5191,16 +5265,16 @@
           <wp:inline distB="0" distT="0" distL="114300" distR="114300">
             <wp:extent cx="4572000" cy="2514600"/>
             <wp:effectExtent b="0" l="0" r="0" t="0"/>
-            <wp:docPr id="4" name="image6.png"/>
+            <wp:docPr id="4" name="image2.png"/>
             <a:graphic>
               <a:graphicData uri="http://schemas.openxmlformats.org/drawingml/2006/picture">
                 <pic:pic>
                   <pic:nvPicPr>
-                    <pic:cNvPr id="0" name="image6.png"/>
+                    <pic:cNvPr id="0" name="image2.png"/>
                     <pic:cNvPicPr preferRelativeResize="0"/>
                   </pic:nvPicPr>
                   <pic:blipFill>
-                    <a:blip r:embed="rId18"/>
+                    <a:blip r:embed="rId19"/>
                     <a:srcRect b="0" l="0" r="0" t="0"/>
                     <a:stretch>
                       <a:fillRect/>
@@ -5381,121 +5455,12 @@
           <wp:inline distB="0" distT="0" distL="114300" distR="114300">
             <wp:extent cx="4572000" cy="2800350"/>
             <wp:effectExtent b="0" l="0" r="0" t="0"/>
-            <wp:docPr id="7" name="image1.png"/>
+            <wp:docPr id="7" name="image9.png"/>
             <a:graphic>
               <a:graphicData uri="http://schemas.openxmlformats.org/drawingml/2006/picture">
                 <pic:pic>
                   <pic:nvPicPr>
-                    <pic:cNvPr id="0" name="image1.png"/>
-                    <pic:cNvPicPr preferRelativeResize="0"/>
-                  </pic:nvPicPr>
-                  <pic:blipFill>
-                    <a:blip r:embed="rId19"/>
-                    <a:srcRect b="0" l="0" r="0" t="0"/>
-                    <a:stretch>
-                      <a:fillRect/>
-                    </a:stretch>
-                  </pic:blipFill>
-                  <pic:spPr>
-                    <a:xfrm>
-                      <a:off x="0" y="0"/>
-                      <a:ext cx="4572000" cy="2800350"/>
-                    </a:xfrm>
-                    <a:prstGeom prst="rect"/>
-                    <a:ln/>
-                  </pic:spPr>
-                </pic:pic>
-              </a:graphicData>
-            </a:graphic>
-          </wp:inline>
-        </w:drawing>
-      </w:r>
-      <w:r>
-        <w:rPr>
-          <w:rtl w:val="0"/>
-        </w:rPr>
-      </w:r>
-    </w:p>
-    <w:p>
-      <w:pPr>
-        <w:spacing w:after="100" w:before="100" w:line="240" w:lineRule="auto"/>
-        <w:ind w:left="0" w:right="0" w:firstLine="0"/>
-        <w:jc w:val="left"/>
-        <w:rPr>
-          <w:rFonts w:ascii="Arial" w:cs="Arial" w:eastAsia="Arial" w:hAnsi="Arial"/>
-          <w:b w:val="1"/>
-          <w:color w:val="000000"/>
-          <w:sz w:val="24"/>
-          <w:szCs w:val="24"/>
-        </w:rPr>
-      </w:pPr>
-      <w:r>
-        <w:rPr>
-          <w:rtl w:val="0"/>
-        </w:rPr>
-      </w:r>
-    </w:p>
-    <w:p>
-      <w:pPr>
-        <w:pStyle w:val="Heading4"/>
-        <w:spacing w:after="100" w:before="100" w:lineRule="auto"/>
-        <w:rPr/>
-      </w:pPr>
-      <w:bookmarkStart w:colFirst="0" w:colLast="0" w:name="_9zfx4t4tusa" w:id="22"/>
-      <w:bookmarkEnd w:id="22"/>
-      <w:r>
-        <w:rPr>
-          <w:rtl w:val="0"/>
-        </w:rPr>
-        <w:t xml:space="preserve">Pedido com cliente identificado</w:t>
-      </w:r>
-    </w:p>
-    <w:p>
-      <w:pPr>
-        <w:spacing w:after="100" w:before="100" w:line="240" w:lineRule="auto"/>
-        <w:ind w:left="0" w:right="0" w:firstLine="0"/>
-        <w:jc w:val="left"/>
-        <w:rPr>
-          <w:rFonts w:ascii="Arial" w:cs="Arial" w:eastAsia="Arial" w:hAnsi="Arial"/>
-          <w:b w:val="1"/>
-          <w:color w:val="000000"/>
-          <w:sz w:val="24"/>
-          <w:szCs w:val="24"/>
-        </w:rPr>
-      </w:pPr>
-      <w:r>
-        <w:rPr>
-          <w:rtl w:val="0"/>
-        </w:rPr>
-      </w:r>
-    </w:p>
-    <w:p>
-      <w:pPr>
-        <w:spacing w:after="100" w:before="100" w:line="240" w:lineRule="auto"/>
-        <w:ind w:left="0" w:right="0" w:firstLine="0"/>
-        <w:jc w:val="center"/>
-        <w:rPr>
-          <w:rFonts w:ascii="Arial" w:cs="Arial" w:eastAsia="Arial" w:hAnsi="Arial"/>
-          <w:sz w:val="24"/>
-          <w:szCs w:val="24"/>
-        </w:rPr>
-      </w:pPr>
-      <w:r>
-        <w:rPr>
-          <w:rFonts w:ascii="Arial" w:cs="Arial" w:eastAsia="Arial" w:hAnsi="Arial"/>
-          <w:sz w:val="24"/>
-          <w:szCs w:val="24"/>
-        </w:rPr>
-        <w:drawing>
-          <wp:inline distB="0" distT="0" distL="114300" distR="114300">
-            <wp:extent cx="4572000" cy="2800350"/>
-            <wp:effectExtent b="0" l="0" r="0" t="0"/>
-            <wp:docPr id="6" name="image10.png"/>
-            <a:graphic>
-              <a:graphicData uri="http://schemas.openxmlformats.org/drawingml/2006/picture">
-                <pic:pic>
-                  <pic:nvPicPr>
-                    <pic:cNvPr id="0" name="image10.png"/>
+                    <pic:cNvPr id="0" name="image9.png"/>
                     <pic:cNvPicPr preferRelativeResize="0"/>
                   </pic:nvPicPr>
                   <pic:blipFill>
@@ -5546,6 +5511,115 @@
     </w:p>
     <w:p>
       <w:pPr>
+        <w:pStyle w:val="Heading4"/>
+        <w:spacing w:after="100" w:before="100" w:lineRule="auto"/>
+        <w:rPr/>
+      </w:pPr>
+      <w:bookmarkStart w:colFirst="0" w:colLast="0" w:name="_9zfx4t4tusa" w:id="22"/>
+      <w:bookmarkEnd w:id="22"/>
+      <w:r>
+        <w:rPr>
+          <w:rtl w:val="0"/>
+        </w:rPr>
+        <w:t xml:space="preserve">Pedido com cliente identificado</w:t>
+      </w:r>
+    </w:p>
+    <w:p>
+      <w:pPr>
+        <w:spacing w:after="100" w:before="100" w:line="240" w:lineRule="auto"/>
+        <w:ind w:left="0" w:right="0" w:firstLine="0"/>
+        <w:jc w:val="left"/>
+        <w:rPr>
+          <w:rFonts w:ascii="Arial" w:cs="Arial" w:eastAsia="Arial" w:hAnsi="Arial"/>
+          <w:b w:val="1"/>
+          <w:color w:val="000000"/>
+          <w:sz w:val="24"/>
+          <w:szCs w:val="24"/>
+        </w:rPr>
+      </w:pPr>
+      <w:r>
+        <w:rPr>
+          <w:rtl w:val="0"/>
+        </w:rPr>
+      </w:r>
+    </w:p>
+    <w:p>
+      <w:pPr>
+        <w:spacing w:after="100" w:before="100" w:line="240" w:lineRule="auto"/>
+        <w:ind w:left="0" w:right="0" w:firstLine="0"/>
+        <w:jc w:val="center"/>
+        <w:rPr>
+          <w:rFonts w:ascii="Arial" w:cs="Arial" w:eastAsia="Arial" w:hAnsi="Arial"/>
+          <w:sz w:val="24"/>
+          <w:szCs w:val="24"/>
+        </w:rPr>
+      </w:pPr>
+      <w:r>
+        <w:rPr>
+          <w:rFonts w:ascii="Arial" w:cs="Arial" w:eastAsia="Arial" w:hAnsi="Arial"/>
+          <w:sz w:val="24"/>
+          <w:szCs w:val="24"/>
+        </w:rPr>
+        <w:drawing>
+          <wp:inline distB="0" distT="0" distL="114300" distR="114300">
+            <wp:extent cx="4572000" cy="2800350"/>
+            <wp:effectExtent b="0" l="0" r="0" t="0"/>
+            <wp:docPr id="6" name="image8.png"/>
+            <a:graphic>
+              <a:graphicData uri="http://schemas.openxmlformats.org/drawingml/2006/picture">
+                <pic:pic>
+                  <pic:nvPicPr>
+                    <pic:cNvPr id="0" name="image8.png"/>
+                    <pic:cNvPicPr preferRelativeResize="0"/>
+                  </pic:nvPicPr>
+                  <pic:blipFill>
+                    <a:blip r:embed="rId21"/>
+                    <a:srcRect b="0" l="0" r="0" t="0"/>
+                    <a:stretch>
+                      <a:fillRect/>
+                    </a:stretch>
+                  </pic:blipFill>
+                  <pic:spPr>
+                    <a:xfrm>
+                      <a:off x="0" y="0"/>
+                      <a:ext cx="4572000" cy="2800350"/>
+                    </a:xfrm>
+                    <a:prstGeom prst="rect"/>
+                    <a:ln/>
+                  </pic:spPr>
+                </pic:pic>
+              </a:graphicData>
+            </a:graphic>
+          </wp:inline>
+        </w:drawing>
+      </w:r>
+      <w:r>
+        <w:rPr>
+          <w:rtl w:val="0"/>
+        </w:rPr>
+      </w:r>
+    </w:p>
+    <w:p>
+      <w:pPr>
+        <w:spacing w:after="100" w:before="100" w:line="240" w:lineRule="auto"/>
+        <w:ind w:left="0" w:right="0" w:firstLine="0"/>
+        <w:jc w:val="left"/>
+        <w:rPr>
+          <w:rFonts w:ascii="Arial" w:cs="Arial" w:eastAsia="Arial" w:hAnsi="Arial"/>
+          <w:b w:val="1"/>
+          <w:color w:val="000000"/>
+          <w:sz w:val="24"/>
+          <w:szCs w:val="24"/>
+        </w:rPr>
+      </w:pPr>
+      <w:r>
+        <w:rPr>
+          <w:rtl w:val="0"/>
+        </w:rPr>
+      </w:r>
+    </w:p>
+    <w:p>
+      <w:pPr>
         <w:pStyle w:val="Heading1"/>
         <w:keepNext w:val="1"/>
         <w:keepLines w:val="1"/>
@@ -5666,16 +5740,16 @@
           <wp:inline distB="0" distT="0" distL="114300" distR="114300">
             <wp:extent cx="4572000" cy="1504950"/>
             <wp:effectExtent b="0" l="0" r="0" t="0"/>
-            <wp:docPr id="9" name="image8.png"/>
+            <wp:docPr id="9" name="image7.png"/>
             <a:graphic>
               <a:graphicData uri="http://schemas.openxmlformats.org/drawingml/2006/picture">
                 <pic:pic>
                   <pic:nvPicPr>
-                    <pic:cNvPr id="0" name="image8.png"/>
+                    <pic:cNvPr id="0" name="image7.png"/>
                     <pic:cNvPicPr preferRelativeResize="0"/>
                   </pic:nvPicPr>
                   <pic:blipFill>
-                    <a:blip r:embed="rId21"/>
+                    <a:blip r:embed="rId22"/>
                     <a:srcRect b="0" l="0" r="0" t="0"/>
                     <a:stretch>
                       <a:fillRect/>
@@ -6269,16 +6343,16 @@
           <wp:inline distB="0" distT="0" distL="114300" distR="114300">
             <wp:extent cx="4572000" cy="4333875"/>
             <wp:effectExtent b="0" l="0" r="0" t="0"/>
-            <wp:docPr id="8" name="image7.png"/>
+            <wp:docPr id="8" name="image3.png"/>
             <a:graphic>
               <a:graphicData uri="http://schemas.openxmlformats.org/drawingml/2006/picture">
                 <pic:pic>
                   <pic:nvPicPr>
-                    <pic:cNvPr id="0" name="image7.png"/>
+                    <pic:cNvPr id="0" name="image3.png"/>
                     <pic:cNvPicPr preferRelativeResize="0"/>
                   </pic:nvPicPr>
                   <pic:blipFill>
-                    <a:blip r:embed="rId22"/>
+                    <a:blip r:embed="rId23"/>
                     <a:srcRect b="0" l="0" r="0" t="0"/>
                     <a:stretch>
                       <a:fillRect/>
@@ -6413,16 +6487,16 @@
           <wp:inline distB="0" distT="0" distL="114300" distR="114300">
             <wp:extent cx="4572000" cy="3981450"/>
             <wp:effectExtent b="0" l="0" r="0" t="0"/>
-            <wp:docPr id="10" name="image3.png"/>
+            <wp:docPr id="10" name="image5.png"/>
             <a:graphic>
               <a:graphicData uri="http://schemas.openxmlformats.org/drawingml/2006/picture">
                 <pic:pic>
                   <pic:nvPicPr>
-                    <pic:cNvPr id="0" name="image3.png"/>
+                    <pic:cNvPr id="0" name="image5.png"/>
                     <pic:cNvPicPr preferRelativeResize="0"/>
                   </pic:nvPicPr>
                   <pic:blipFill>
-                    <a:blip r:embed="rId23"/>
+                    <a:blip r:embed="rId24"/>
                     <a:srcRect b="0" l="0" r="0" t="0"/>
                     <a:stretch>
                       <a:fillRect/>

</xml_diff>